<commit_message>
Update Format_TEAM 2026 Proposal_2.docx
</commit_message>
<xml_diff>
--- a/Proposals/Format_TEAM 2026 Proposal_2.docx
+++ b/Proposals/Format_TEAM 2026 Proposal_2.docx
@@ -207,7 +207,6 @@
           <w:docPartUnique/>
         </w:docPartObj>
       </w:sdtPr>
-      <w:sdtEndPr/>
       <w:sdtContent>
         <w:p>
           <w:pPr>
@@ -1677,65 +1676,171 @@
                 <w:rFonts w:ascii="Aptos" w:hAnsi="Aptos"/>
                 <w:lang w:val="en-US" w:eastAsia="en-US"/>
               </w:rPr>
-              <w:t>The National Data Science Network will strengthen Kenya’s capacity for evidence-driven policy by establishing a centralized Data Science and Analytics Centre (DSAC) and a coordinated network of skilled data scientists. Fragmented datasets across health, agriculture, environment, and education currently limit timely decision-making and outbreak preparedness.</w:t>
-            </w:r>
-          </w:p>
-          <w:p>
-            <w:pPr>
+              <w:t>This project aims to build a national Data Science Network to strengthen Kenya’s ability to use data for informed decision-making and policy action. The network will be coordinated through a central Data Science and Analytics Centre (DSAC), bringing together data scientists, researchers, and governme</w:t>
+            </w:r>
+            <w:r>
               <w:rPr>
                 <w:rFonts w:ascii="Aptos" w:hAnsi="Aptos"/>
                 <w:lang w:val="en-US" w:eastAsia="en-US"/>
               </w:rPr>
-            </w:pPr>
-            <w:r>
+              <w:t>nt agencies across key sectors.</w:t>
+            </w:r>
+          </w:p>
+          <w:p>
+            <w:pPr>
               <w:rPr>
                 <w:rFonts w:ascii="Aptos" w:hAnsi="Aptos"/>
                 <w:lang w:val="en-US" w:eastAsia="en-US"/>
               </w:rPr>
-              <w:t>The project will integrate and standardize these datasets, build institutional and human capacity, and implement governance frameworks for ethical, secure, and interoperable data management. Through structured training, mentorship, and exchanges with UHasselt, Kenyan data scientists will develop advanced skills in biostatistics, bioinformatics, epidem</w:t>
-            </w:r>
+            </w:pPr>
             <w:r>
               <w:rPr>
                 <w:rFonts w:ascii="Aptos" w:hAnsi="Aptos"/>
                 <w:lang w:val="en-US" w:eastAsia="en-US"/>
               </w:rPr>
-              <w:t>iology, and data science</w:t>
+              <w:t xml:space="preserve">At present, important data from health, agriculture, environment, and education are fragmented, making it difficult to respond quickly to outbreaks, plan effectively, and apply the One Health approach. This project will help connect these data, improve how they are </w:t>
             </w:r>
             <w:r>
               <w:rPr>
                 <w:rFonts w:ascii="Aptos" w:hAnsi="Aptos"/>
                 <w:lang w:val="en-US" w:eastAsia="en-US"/>
               </w:rPr>
-              <w:t>.</w:t>
-            </w:r>
-          </w:p>
-          <w:p>
-            <w:pPr>
+              <w:t>analyzed</w:t>
+            </w:r>
+            <w:r>
               <w:rPr>
                 <w:rFonts w:ascii="Aptos" w:hAnsi="Aptos"/>
                 <w:lang w:val="en-US" w:eastAsia="en-US"/>
               </w:rPr>
-            </w:pPr>
+              <w:t>, and ensure that insights reach policymakers an</w:t>
+            </w:r>
             <w:r>
               <w:rPr>
                 <w:rFonts w:ascii="Aptos" w:hAnsi="Aptos"/>
                 <w:lang w:val="en-US" w:eastAsia="en-US"/>
               </w:rPr>
-              <w:t>KIPRE will coordinate the network, with UHasselt providing technical</w:t>
-            </w:r>
-            <w:r>
+              <w:t>d communities in a usable form.</w:t>
+            </w:r>
+          </w:p>
+          <w:p>
+            <w:pPr>
               <w:rPr>
                 <w:rFonts w:ascii="Aptos" w:hAnsi="Aptos"/>
                 <w:lang w:val="en-US" w:eastAsia="en-US"/>
               </w:rPr>
-              <w:t xml:space="preserve"> guidance. Partner institutions, including NPHI, DVS, NEMA, and CEMA, </w:t>
-            </w:r>
+            </w:pPr>
             <w:r>
               <w:rPr>
                 <w:rFonts w:ascii="Aptos" w:hAnsi="Aptos"/>
                 <w:lang w:val="en-US" w:eastAsia="en-US"/>
               </w:rPr>
-              <w:t>will contribute datasets, domain expertise, and support policy engagement. Activities cover capacity building, research, infrastructure, multi-stakeholder engagement, and knowledge dissemination, guided by robust monitoring and evaluation.</w:t>
+              <w:t xml:space="preserve">Led by the </w:t>
+            </w:r>
+            <w:r>
+              <w:rPr>
+                <w:rFonts w:ascii="Aptos" w:hAnsi="Aptos"/>
+                <w:lang w:val="en-US" w:eastAsia="en-US"/>
+              </w:rPr>
+              <w:t>KIPRE</w:t>
+            </w:r>
+            <w:r>
+              <w:rPr>
+                <w:rFonts w:ascii="Aptos" w:hAnsi="Aptos"/>
+                <w:lang w:val="en-US" w:eastAsia="en-US"/>
+              </w:rPr>
+              <w:t xml:space="preserve"> </w:t>
+            </w:r>
+            <w:r>
+              <w:rPr>
+                <w:rFonts w:ascii="Aptos" w:hAnsi="Aptos"/>
+                <w:lang w:val="en-US" w:eastAsia="en-US"/>
+              </w:rPr>
+              <w:t>(</w:t>
+            </w:r>
+            <w:r>
+              <w:rPr>
+                <w:rFonts w:ascii="Aptos" w:hAnsi="Aptos"/>
+                <w:lang w:val="en-US" w:eastAsia="en-US"/>
+              </w:rPr>
+              <w:t>Kenya</w:t>
+            </w:r>
+            <w:r>
+              <w:rPr>
+                <w:rFonts w:ascii="Aptos" w:hAnsi="Aptos"/>
+                <w:lang w:val="en-US" w:eastAsia="en-US"/>
+              </w:rPr>
+              <w:t xml:space="preserve"> Institute of Primate Research),</w:t>
+            </w:r>
+            <w:r>
+              <w:rPr>
+                <w:rFonts w:ascii="Aptos" w:hAnsi="Aptos"/>
+                <w:lang w:val="en-US" w:eastAsia="en-US"/>
+              </w:rPr>
+              <w:t xml:space="preserve"> with technical support from the University of Hasselt, the project will focus on training, mentorship, and practical collaboration. Kenyan data scientists and community stakeholders will build skills to </w:t>
+            </w:r>
+            <w:r>
+              <w:rPr>
+                <w:rFonts w:ascii="Aptos" w:hAnsi="Aptos"/>
+                <w:lang w:val="en-US" w:eastAsia="en-US"/>
+              </w:rPr>
+              <w:t>analyze</w:t>
+            </w:r>
+            <w:r>
+              <w:rPr>
+                <w:rFonts w:ascii="Aptos" w:hAnsi="Aptos"/>
+                <w:lang w:val="en-US" w:eastAsia="en-US"/>
+              </w:rPr>
+              <w:t xml:space="preserve"> data, generate evidence, and apply ins</w:t>
+            </w:r>
+            <w:r>
+              <w:rPr>
+                <w:rFonts w:ascii="Aptos" w:hAnsi="Aptos"/>
+                <w:lang w:val="en-US" w:eastAsia="en-US"/>
+              </w:rPr>
+              <w:t>ights to real-world challenges.</w:t>
+            </w:r>
+          </w:p>
+          <w:p>
+            <w:pPr>
+              <w:rPr>
+                <w:rFonts w:ascii="Aptos" w:hAnsi="Aptos"/>
+                <w:lang w:val="en-US" w:eastAsia="en-US"/>
+              </w:rPr>
+            </w:pPr>
+            <w:r>
+              <w:rPr>
+                <w:rFonts w:ascii="Aptos" w:hAnsi="Aptos"/>
+                <w:lang w:val="en-US" w:eastAsia="en-US"/>
+              </w:rPr>
+              <w:t xml:space="preserve">Partner institutions, </w:t>
+            </w:r>
+            <w:r>
+              <w:rPr>
+                <w:rFonts w:ascii="Aptos" w:hAnsi="Aptos"/>
+                <w:lang w:val="en-US" w:eastAsia="en-US"/>
+              </w:rPr>
+              <w:t>incl</w:t>
+            </w:r>
+            <w:r>
+              <w:rPr>
+                <w:rFonts w:ascii="Aptos" w:hAnsi="Aptos"/>
+                <w:lang w:val="en-US" w:eastAsia="en-US"/>
+              </w:rPr>
+              <w:t xml:space="preserve">uding NPHI, DVS, NEMA, and CEMA, </w:t>
+            </w:r>
+            <w:r>
+              <w:rPr>
+                <w:rFonts w:ascii="Aptos" w:hAnsi="Aptos"/>
+                <w:lang w:val="en-US" w:eastAsia="en-US"/>
+              </w:rPr>
+              <w:t xml:space="preserve">will contribute data, sector expertise, and support the use of evidence in policy processes. Through capacity building, research, shared infrastructure, and strong stakeholder engagement, the project will create a sustainable data science ecosystem that improves preparedness and </w:t>
+            </w:r>
+            <w:r>
+              <w:rPr>
+                <w:rFonts w:ascii="Aptos" w:hAnsi="Aptos"/>
+                <w:lang w:val="en-US" w:eastAsia="en-US"/>
+              </w:rPr>
+              <w:t>decision-making across sectors.</w:t>
             </w:r>
           </w:p>
           <w:p>
@@ -1752,49 +1857,14 @@
                 <w:rFonts w:ascii="Aptos" w:hAnsi="Aptos"/>
                 <w:lang w:val="en-US" w:eastAsia="en-US"/>
               </w:rPr>
-              <w:t xml:space="preserve">By bridging fragmented data and fostering multi-institutional collaboration, the project will establish a sustainable national data science ecosystem, enhance evidence-based policymaking, and strengthen Kenya’s preparedness for health, environmental, and agricultural challenges. It contributes to SDG </w:t>
+              <w:t>In o</w:t>
             </w:r>
             <w:r>
               <w:rPr>
                 <w:rFonts w:ascii="Aptos" w:hAnsi="Aptos"/>
                 <w:lang w:val="en-US" w:eastAsia="en-US"/>
               </w:rPr>
-              <w:t>2,</w:t>
-            </w:r>
-            <w:r>
-              <w:rPr>
-                <w:rFonts w:ascii="Aptos" w:hAnsi="Aptos"/>
-                <w:lang w:val="en-US" w:eastAsia="en-US"/>
-              </w:rPr>
-              <w:t xml:space="preserve"> 3, 4</w:t>
-            </w:r>
-            <w:r>
-              <w:rPr>
-                <w:rFonts w:ascii="Aptos" w:hAnsi="Aptos"/>
-                <w:lang w:val="en-US" w:eastAsia="en-US"/>
-              </w:rPr>
-              <w:t>,</w:t>
-            </w:r>
-            <w:r>
-              <w:rPr>
-                <w:rFonts w:ascii="Aptos" w:hAnsi="Aptos"/>
-                <w:lang w:val="en-US" w:eastAsia="en-US"/>
-              </w:rPr>
-              <w:t xml:space="preserve"> 9, </w:t>
-            </w:r>
-            <w:r>
-              <w:rPr>
-                <w:rFonts w:ascii="Aptos" w:hAnsi="Aptos"/>
-                <w:lang w:val="en-US" w:eastAsia="en-US"/>
-              </w:rPr>
-              <w:t>13, and</w:t>
-            </w:r>
-            <w:r>
-              <w:rPr>
-                <w:rFonts w:ascii="Aptos" w:hAnsi="Aptos"/>
-                <w:lang w:val="en-US" w:eastAsia="en-US"/>
-              </w:rPr>
-              <w:t xml:space="preserve"> SDG 17, promoting inclusivity, sustainability, and long-term impact.</w:t>
+              <w:t>verall, the project will strengthen evidence-based policymaking in Kenya and contribute to national priorities aligned with SDGs 2, 3, 4, 9, 13, and 17.</w:t>
             </w:r>
           </w:p>
         </w:tc>
@@ -3278,22 +3348,8 @@
               </w:rPr>
               <w:t>These weaknesses impede progress toward Sustainable Development Goal (SDG) 2 (Zero Hunger), SDG 3 (Good Health and Well-being), SDG 4 (Quality Education), SDG 13 (Climate Action), and SDG 17 (Partnerships for the Goals), and challenge the principles of Leaving No One Behind (LNOB), Meaningful Involvement of People (MIP), and Multi-Stakeholder Partnerships (MSP) that underpin Agenda 2030.</w:t>
             </w:r>
-          </w:p>
-          <w:p>
-            <w:pPr>
-              <w:spacing w:after="0"/>
-              <w:rPr>
-                <w:rFonts w:ascii="Aptos" w:hAnsi="Aptos"/>
-              </w:rPr>
-            </w:pPr>
-          </w:p>
-          <w:p>
-            <w:pPr>
-              <w:spacing w:after="0"/>
-              <w:rPr>
-                <w:rFonts w:ascii="Aptos" w:hAnsi="Aptos"/>
-              </w:rPr>
-            </w:pPr>
+            <w:bookmarkStart w:id="14" w:name="_GoBack"/>
+            <w:bookmarkEnd w:id="14"/>
           </w:p>
           <w:p>
             <w:pPr>
@@ -3320,9 +3376,9 @@
           <w:lang w:val="en-GB"/>
         </w:rPr>
       </w:pPr>
-      <w:bookmarkStart w:id="14" w:name="_Toc99353013"/>
-      <w:bookmarkStart w:id="15" w:name="_Toc154144905"/>
-      <w:bookmarkStart w:id="16" w:name="_Toc211370545"/>
+      <w:bookmarkStart w:id="15" w:name="_Toc99353013"/>
+      <w:bookmarkStart w:id="16" w:name="_Toc154144905"/>
+      <w:bookmarkStart w:id="17" w:name="_Toc211370545"/>
       <w:r>
         <w:rPr>
           <w:rFonts w:ascii="Aptos" w:hAnsi="Aptos"/>
@@ -3337,7 +3393,7 @@
         </w:rPr>
         <w:t xml:space="preserve"> context</w:t>
       </w:r>
-      <w:bookmarkEnd w:id="14"/>
+      <w:bookmarkEnd w:id="15"/>
       <w:r>
         <w:rPr>
           <w:rFonts w:ascii="Aptos" w:hAnsi="Aptos"/>
@@ -3345,8 +3401,8 @@
         </w:rPr>
         <w:t xml:space="preserve"> of the partner institution(s)</w:t>
       </w:r>
-      <w:bookmarkEnd w:id="15"/>
       <w:bookmarkEnd w:id="16"/>
+      <w:bookmarkEnd w:id="17"/>
     </w:p>
     <w:tbl>
       <w:tblPr>
@@ -3516,7 +3572,7 @@
         </w:rPr>
         <w:br w:type="page"/>
       </w:r>
-      <w:bookmarkStart w:id="17" w:name="_Toc211370546"/>
+      <w:bookmarkStart w:id="18" w:name="_Toc211370546"/>
       <w:r>
         <w:rPr>
           <w:rFonts w:ascii="Aptos" w:hAnsi="Aptos"/>
@@ -3581,7 +3637,7 @@
         </w:rPr>
         <w:t>hange)</w:t>
       </w:r>
-      <w:bookmarkEnd w:id="17"/>
+      <w:bookmarkEnd w:id="18"/>
     </w:p>
     <w:tbl>
       <w:tblPr>
@@ -4330,16 +4386,7 @@
                 <w:rFonts w:ascii="Aptos" w:hAnsi="Aptos"/>
                 <w:lang w:val="en-GB"/>
               </w:rPr>
-              <w:t>which gain skills, tools, and governance structures to transform complex datasets into actionable insights. Indirect beneficiaries include policymakers, vulnerable communities, and the general public, who will experience faster responses, better-targeted interventions, and policies grounded in rea</w:t>
-            </w:r>
-            <w:bookmarkStart w:id="18" w:name="_GoBack"/>
-            <w:bookmarkEnd w:id="18"/>
-            <w:r>
-              <w:rPr>
-                <w:rFonts w:ascii="Aptos" w:hAnsi="Aptos"/>
-                <w:lang w:val="en-GB"/>
-              </w:rPr>
-              <w:t>l-world evidence. By bridging gaps in capacity and collaboration, the project empowers local institutions to become drivers of lasting change, supporting national development goals and advancing equity, inclusion, and sustainability.</w:t>
+              <w:t>which gain skills, tools, and governance structures to transform complex datasets into actionable insights. Indirect beneficiaries include policymakers, vulnerable communities, and the general public, who will experience faster responses, better-targeted interventions, and policies grounded in real-world evidence. By bridging gaps in capacity and collaboration, the project empowers local institutions to become drivers of lasting change, supporting national development goals and advancing equity, inclusion, and sustainability.</w:t>
             </w:r>
           </w:p>
         </w:tc>
@@ -17727,27 +17774,6 @@
 </file>
 
 <file path=customXml/item1.xml><?xml version="1.0" encoding="utf-8"?>
-<?mso-contentType ?>
-<FormTemplates xmlns="http://schemas.microsoft.com/sharepoint/v3/contenttype/forms">
-  <Display>DocumentLibraryForm</Display>
-  <Edit>DocumentLibraryForm</Edit>
-  <New>DocumentLibraryForm</New>
-</FormTemplates>
-</file>
-
-<file path=customXml/item2.xml><?xml version="1.0" encoding="utf-8"?>
-<p:properties xmlns:p="http://schemas.microsoft.com/office/2006/metadata/properties" xmlns:xsi="http://www.w3.org/2001/XMLSchema-instance" xmlns:pc="http://schemas.microsoft.com/office/infopath/2007/PartnerControls">
-  <documentManagement>
-    <MediaLengthInSeconds xmlns="2a951082-c592-4248-a879-50761f1225b6" xsi:nil="true"/>
-    <TaxCatchAll xmlns="ad3986a9-4da0-4a52-bd94-fb9ef1922257" xsi:nil="true"/>
-    <lcf76f155ced4ddcb4097134ff3c332f xmlns="2a951082-c592-4248-a879-50761f1225b6">
-      <Terms xmlns="http://schemas.microsoft.com/office/infopath/2007/PartnerControls"/>
-    </lcf76f155ced4ddcb4097134ff3c332f>
-  </documentManagement>
-</p:properties>
-</file>
-
-<file path=customXml/item3.xml><?xml version="1.0" encoding="utf-8"?>
 <ct:contentTypeSchema xmlns:ct="http://schemas.microsoft.com/office/2006/metadata/contentType" xmlns:ma="http://schemas.microsoft.com/office/2006/metadata/properties/metaAttributes" ct:_="" ma:_="" ma:contentTypeName="Document" ma:contentTypeID="0x010100A9A582C26B18E74DA6F52D6C657F8B79" ma:contentTypeVersion="19" ma:contentTypeDescription="Een nieuw document maken." ma:contentTypeScope="" ma:versionID="9b99530201e3912c0fed5a53b426d1e8">
   <xsd:schema xmlns:xsd="http://www.w3.org/2001/XMLSchema" xmlns:xs="http://www.w3.org/2001/XMLSchema" xmlns:p="http://schemas.microsoft.com/office/2006/metadata/properties" xmlns:ns2="2a951082-c592-4248-a879-50761f1225b6" xmlns:ns3="ad3986a9-4da0-4a52-bd94-fb9ef1922257" targetNamespace="http://schemas.microsoft.com/office/2006/metadata/properties" ma:root="true" ma:fieldsID="d380b51bd08452f8175b1bb018c1a93b" ns2:_="" ns3:_="">
     <xsd:import namespace="2a951082-c592-4248-a879-50761f1225b6"/>
@@ -18008,30 +18034,32 @@
 </ct:contentTypeSchema>
 </file>
 
+<file path=customXml/item2.xml><?xml version="1.0" encoding="utf-8"?>
+<p:properties xmlns:p="http://schemas.microsoft.com/office/2006/metadata/properties" xmlns:xsi="http://www.w3.org/2001/XMLSchema-instance" xmlns:pc="http://schemas.microsoft.com/office/infopath/2007/PartnerControls">
+  <documentManagement>
+    <MediaLengthInSeconds xmlns="2a951082-c592-4248-a879-50761f1225b6" xsi:nil="true"/>
+    <TaxCatchAll xmlns="ad3986a9-4da0-4a52-bd94-fb9ef1922257" xsi:nil="true"/>
+    <lcf76f155ced4ddcb4097134ff3c332f xmlns="2a951082-c592-4248-a879-50761f1225b6">
+      <Terms xmlns="http://schemas.microsoft.com/office/infopath/2007/PartnerControls"/>
+    </lcf76f155ced4ddcb4097134ff3c332f>
+  </documentManagement>
+</p:properties>
+</file>
+
+<file path=customXml/item3.xml><?xml version="1.0" encoding="utf-8"?>
+<?mso-contentType ?>
+<FormTemplates xmlns="http://schemas.microsoft.com/sharepoint/v3/contenttype/forms">
+  <Display>DocumentLibraryForm</Display>
+  <Edit>DocumentLibraryForm</Edit>
+  <New>DocumentLibraryForm</New>
+</FormTemplates>
+</file>
+
 <file path=customXml/item4.xml><?xml version="1.0" encoding="utf-8"?>
 <b:Sources xmlns:b="http://schemas.openxmlformats.org/officeDocument/2006/bibliography" xmlns="http://schemas.openxmlformats.org/officeDocument/2006/bibliography" SelectedStyle="\APA.XSL" StyleName="APA"/>
 </file>
 
 <file path=customXml/itemProps1.xml><?xml version="1.0" encoding="utf-8"?>
-<ds:datastoreItem xmlns:ds="http://schemas.openxmlformats.org/officeDocument/2006/customXml" ds:itemID="{F01CB569-2896-4CB1-8DEC-092C23046807}">
-  <ds:schemaRefs>
-    <ds:schemaRef ds:uri="http://schemas.microsoft.com/sharepoint/v3/contenttype/forms"/>
-  </ds:schemaRefs>
-</ds:datastoreItem>
-</file>
-
-<file path=customXml/itemProps2.xml><?xml version="1.0" encoding="utf-8"?>
-<ds:datastoreItem xmlns:ds="http://schemas.openxmlformats.org/officeDocument/2006/customXml" ds:itemID="{31406953-15AF-48B1-856C-34095D928773}">
-  <ds:schemaRefs>
-    <ds:schemaRef ds:uri="http://schemas.microsoft.com/office/2006/metadata/properties"/>
-    <ds:schemaRef ds:uri="http://schemas.microsoft.com/office/infopath/2007/PartnerControls"/>
-    <ds:schemaRef ds:uri="2a951082-c592-4248-a879-50761f1225b6"/>
-    <ds:schemaRef ds:uri="ad3986a9-4da0-4a52-bd94-fb9ef1922257"/>
-  </ds:schemaRefs>
-</ds:datastoreItem>
-</file>
-
-<file path=customXml/itemProps3.xml><?xml version="1.0" encoding="utf-8"?>
 <ds:datastoreItem xmlns:ds="http://schemas.openxmlformats.org/officeDocument/2006/customXml" ds:itemID="{3E37CE00-9D85-4A3A-908A-6F7DD3F56C30}">
   <ds:schemaRefs>
     <ds:schemaRef ds:uri="http://schemas.microsoft.com/office/2006/metadata/contentType"/>
@@ -18050,8 +18078,27 @@
 </ds:datastoreItem>
 </file>
 
+<file path=customXml/itemProps2.xml><?xml version="1.0" encoding="utf-8"?>
+<ds:datastoreItem xmlns:ds="http://schemas.openxmlformats.org/officeDocument/2006/customXml" ds:itemID="{31406953-15AF-48B1-856C-34095D928773}">
+  <ds:schemaRefs>
+    <ds:schemaRef ds:uri="http://schemas.microsoft.com/office/2006/metadata/properties"/>
+    <ds:schemaRef ds:uri="http://schemas.microsoft.com/office/infopath/2007/PartnerControls"/>
+    <ds:schemaRef ds:uri="2a951082-c592-4248-a879-50761f1225b6"/>
+    <ds:schemaRef ds:uri="ad3986a9-4da0-4a52-bd94-fb9ef1922257"/>
+  </ds:schemaRefs>
+</ds:datastoreItem>
+</file>
+
+<file path=customXml/itemProps3.xml><?xml version="1.0" encoding="utf-8"?>
+<ds:datastoreItem xmlns:ds="http://schemas.openxmlformats.org/officeDocument/2006/customXml" ds:itemID="{F01CB569-2896-4CB1-8DEC-092C23046807}">
+  <ds:schemaRefs>
+    <ds:schemaRef ds:uri="http://schemas.microsoft.com/sharepoint/v3/contenttype/forms"/>
+  </ds:schemaRefs>
+</ds:datastoreItem>
+</file>
+
 <file path=customXml/itemProps4.xml><?xml version="1.0" encoding="utf-8"?>
-<ds:datastoreItem xmlns:ds="http://schemas.openxmlformats.org/officeDocument/2006/customXml" ds:itemID="{0C41F96E-69D6-4335-8E94-C236695A4275}">
+<ds:datastoreItem xmlns:ds="http://schemas.openxmlformats.org/officeDocument/2006/customXml" ds:itemID="{A608CF0C-E9B7-430C-A2FC-3625539D1883}">
   <ds:schemaRefs>
     <ds:schemaRef ds:uri="http://schemas.openxmlformats.org/officeDocument/2006/bibliography"/>
   </ds:schemaRefs>

</xml_diff>